<commit_message>
fix package content in documentation, rename data_model into GlimmerGlassResourceConfiguration.xml
</commit_message>
<xml_diff>
--- a/doc/CloudShell Glimmerglass L1 Driver Release Notes.docx
+++ b/doc/CloudShell Glimmerglass L1 Driver Release Notes.docx
@@ -8,15 +8,9 @@
         <w:bidi/>
         <w:jc w:val="left"/>
       </w:pPr>
-      <w:proofErr w:type="spellStart"/>
-      <w:r>
-        <w:t>QualiSystems</w:t>
-      </w:r>
-      <w:proofErr w:type="spellEnd"/>
-      <w:r>
-        <w:t xml:space="preserve"> </w:t>
-      </w:r>
-      <w:proofErr w:type="spellStart"/>
+      <w:r>
+        <w:t xml:space="preserve">QualiSystems </w:t>
+      </w:r>
       <w:r>
         <w:t>CloudShell</w:t>
       </w:r>
@@ -26,7 +20,6 @@
         </w:rPr>
         <w:t>TM</w:t>
       </w:r>
-      <w:proofErr w:type="spellEnd"/>
     </w:p>
     <w:p>
       <w:pPr>
@@ -37,7 +30,6 @@
       <w:r>
         <w:rPr>
           <w:noProof/>
-          <w:lang w:bidi="he-IL"/>
         </w:rPr>
         <w:drawing>
           <wp:inline distT="0" distB="0" distL="0" distR="0" wp14:anchorId="0A7EDD98" wp14:editId="4007C6FE">
@@ -84,32 +76,20 @@
       <w:r>
         <w:t xml:space="preserve"> </w:t>
       </w:r>
-      <w:r>
-        <w:fldChar w:fldCharType="begin"/>
-      </w:r>
-      <w:r>
-        <w:instrText xml:space="preserve"> SUBJECT   \* MERGEFORMAT </w:instrText>
-      </w:r>
-      <w:r>
-        <w:fldChar w:fldCharType="separate"/>
-      </w:r>
-      <w:proofErr w:type="spellStart"/>
-      <w:r>
-        <w:t>GlimmerG</w:t>
-      </w:r>
-      <w:r>
-        <w:t>lass</w:t>
-      </w:r>
-      <w:proofErr w:type="spellEnd"/>
-      <w:r>
-        <w:t xml:space="preserve"> L1 </w:t>
-      </w:r>
-      <w:r>
-        <w:t>Shell</w:t>
-      </w:r>
-      <w:r>
-        <w:fldChar w:fldCharType="end"/>
-      </w:r>
+      <w:fldSimple w:instr=" SUBJECT   \* MERGEFORMAT ">
+        <w:r>
+          <w:t>GlimmerG</w:t>
+        </w:r>
+        <w:r>
+          <w:t>lass</w:t>
+        </w:r>
+        <w:r>
+          <w:t xml:space="preserve"> L1 </w:t>
+        </w:r>
+        <w:r>
+          <w:t>Shell</w:t>
+        </w:r>
+      </w:fldSimple>
     </w:p>
     <w:p>
       <w:pPr>
@@ -131,21 +111,11 @@
         <w:bidi/>
         <w:jc w:val="left"/>
       </w:pPr>
-      <w:r>
-        <w:fldChar w:fldCharType="begin"/>
-      </w:r>
-      <w:r>
-        <w:instrText xml:space="preserve"> TITLE   \* MERGEFORMAT </w:instrText>
-      </w:r>
-      <w:r>
-        <w:fldChar w:fldCharType="separate"/>
-      </w:r>
-      <w:r>
-        <w:t>Release notes</w:t>
-      </w:r>
-      <w:r>
-        <w:fldChar w:fldCharType="end"/>
-      </w:r>
+      <w:fldSimple w:instr=" TITLE   \* MERGEFORMAT ">
+        <w:r>
+          <w:t>Release notes</w:t>
+        </w:r>
+      </w:fldSimple>
     </w:p>
     <w:p>
       <w:pPr>
@@ -884,7 +854,6 @@
         </w:rPr>
         <w:t xml:space="preserve">provides </w:t>
       </w:r>
-      <w:proofErr w:type="spellStart"/>
       <w:r>
         <w:rPr>
           <w:rFonts w:eastAsia="Times New Roman"/>
@@ -892,7 +861,6 @@
         </w:rPr>
         <w:t>CloudShell</w:t>
       </w:r>
-      <w:proofErr w:type="spellEnd"/>
       <w:r>
         <w:rPr>
           <w:rFonts w:eastAsia="Times New Roman"/>
@@ -916,7 +884,6 @@
         </w:rPr>
         <w:t xml:space="preserve">End users will be able to create routes, configure port settings, and read values from the switch using a Resource Manager client, or the </w:t>
       </w:r>
-      <w:proofErr w:type="spellStart"/>
       <w:r>
         <w:rPr>
           <w:rFonts w:eastAsia="Times New Roman"/>
@@ -924,7 +891,6 @@
         </w:rPr>
         <w:t>CloudShell</w:t>
       </w:r>
-      <w:proofErr w:type="spellEnd"/>
       <w:r>
         <w:rPr>
           <w:rFonts w:eastAsia="Times New Roman"/>
@@ -1132,7 +1098,6 @@
               </w:rPr>
               <w:t xml:space="preserve"> by </w:t>
             </w:r>
-            <w:proofErr w:type="spellStart"/>
             <w:r>
               <w:rPr>
                 <w:color w:val="000000" w:themeColor="text1"/>
@@ -1140,7 +1105,6 @@
               </w:rPr>
               <w:t>CloudShell</w:t>
             </w:r>
-            <w:proofErr w:type="spellEnd"/>
             <w:r>
               <w:rPr>
                 <w:color w:val="000000" w:themeColor="text1"/>
@@ -1191,7 +1155,6 @@
                 <w:szCs w:val="21"/>
               </w:rPr>
             </w:pPr>
-            <w:proofErr w:type="spellStart"/>
             <w:r>
               <w:rPr>
                 <w:color w:val="000000" w:themeColor="text1"/>
@@ -1200,7 +1163,6 @@
               </w:rPr>
               <w:t>glimmerglass_runtime_configuration.json</w:t>
             </w:r>
-            <w:proofErr w:type="spellEnd"/>
           </w:p>
         </w:tc>
         <w:tc>
@@ -1256,7 +1218,7 @@
                 <w:color w:val="000000" w:themeColor="text1"/>
                 <w:szCs w:val="21"/>
               </w:rPr>
-              <w:t>glimmerglass_datamodel.xml</w:t>
+              <w:t>GlimmerGlassResourceConfiguration.xml</w:t>
             </w:r>
           </w:p>
         </w:tc>
@@ -1315,14 +1277,12 @@
         </w:rPr>
         <w:t xml:space="preserve">The driver is compatible with the following </w:t>
       </w:r>
-      <w:proofErr w:type="spellStart"/>
       <w:r>
         <w:rPr>
           <w:color w:val="000000" w:themeColor="text1"/>
         </w:rPr>
         <w:t>CloudShell</w:t>
       </w:r>
-      <w:proofErr w:type="spellEnd"/>
       <w:r>
         <w:rPr>
           <w:color w:val="000000" w:themeColor="text1"/>
@@ -1368,6 +1328,8 @@
           <w:color w:val="000000" w:themeColor="text1"/>
         </w:rPr>
       </w:pPr>
+      <w:bookmarkStart w:id="11" w:name="_GoBack"/>
+      <w:bookmarkEnd w:id="11"/>
     </w:p>
     <w:p>
       <w:pPr>
@@ -1433,8 +1395,8 @@
           <w:color w:val="000000" w:themeColor="text1"/>
         </w:rPr>
       </w:pPr>
-      <w:bookmarkStart w:id="11" w:name="_Toc454283559"/>
-      <w:bookmarkStart w:id="12" w:name="_Toc333422506"/>
+      <w:bookmarkStart w:id="12" w:name="_Toc454283559"/>
+      <w:bookmarkStart w:id="13" w:name="_Toc333422506"/>
       <w:bookmarkEnd w:id="7"/>
       <w:bookmarkEnd w:id="8"/>
       <w:bookmarkEnd w:id="9"/>
@@ -1446,7 +1408,7 @@
         <w:lastRenderedPageBreak/>
         <w:t>Installation</w:t>
       </w:r>
-      <w:bookmarkEnd w:id="11"/>
+      <w:bookmarkEnd w:id="12"/>
     </w:p>
     <w:p>
       <w:pPr>
@@ -1518,31 +1480,7 @@
           <w:szCs w:val="18"/>
           <w:lang w:bidi="he-IL"/>
         </w:rPr>
-        <w:t xml:space="preserve">In step 7 at the above guide, you will need to copy only one exe file, and instead of the runtimeConfig.xml file please copy the </w:t>
-      </w:r>
-      <w:proofErr w:type="spellStart"/>
-      <w:r>
-        <w:rPr>
-          <w:rFonts w:asciiTheme="minorHAnsi" w:hAnsiTheme="minorHAnsi" w:cstheme="minorBidi"/>
-          <w:b w:val="0"/>
-          <w:color w:val="000000" w:themeColor="text1"/>
-          <w:sz w:val="22"/>
-          <w:szCs w:val="18"/>
-          <w:lang w:bidi="he-IL"/>
-        </w:rPr>
-        <w:t>glimmerglass_runtime_configuration.json</w:t>
-      </w:r>
-      <w:proofErr w:type="spellEnd"/>
-      <w:r>
-        <w:rPr>
-          <w:rFonts w:asciiTheme="minorHAnsi" w:hAnsiTheme="minorHAnsi" w:cstheme="minorBidi"/>
-          <w:b w:val="0"/>
-          <w:color w:val="000000" w:themeColor="text1"/>
-          <w:sz w:val="22"/>
-          <w:szCs w:val="18"/>
-          <w:lang w:bidi="he-IL"/>
-        </w:rPr>
-        <w:t xml:space="preserve"> file.</w:t>
+        <w:t>In step 7 at the above guide, you will need to copy only one exe file, and instead of the runtimeConfig.xml file please copy the glimmerglass_runtime_configuration.json file.</w:t>
       </w:r>
     </w:p>
     <w:p>
@@ -1552,14 +1490,15 @@
           <w:color w:val="000000" w:themeColor="text1"/>
         </w:rPr>
       </w:pPr>
-      <w:bookmarkStart w:id="13" w:name="_Toc454283560"/>
-      <w:r>
-        <w:rPr>
-          <w:color w:val="000000" w:themeColor="text1"/>
-        </w:rPr>
+      <w:bookmarkStart w:id="14" w:name="_Toc454283560"/>
+      <w:r>
+        <w:rPr>
+          <w:color w:val="000000" w:themeColor="text1"/>
+        </w:rPr>
+        <w:lastRenderedPageBreak/>
         <w:t>Commands</w:t>
       </w:r>
-      <w:bookmarkEnd w:id="13"/>
+      <w:bookmarkEnd w:id="14"/>
     </w:p>
     <w:tbl>
       <w:tblPr>
@@ -1647,14 +1586,12 @@
                 <w:color w:val="000000" w:themeColor="text1"/>
               </w:rPr>
             </w:pPr>
-            <w:proofErr w:type="spellStart"/>
             <w:r>
               <w:rPr>
                 <w:color w:val="000000" w:themeColor="text1"/>
               </w:rPr>
               <w:t>MapUni</w:t>
             </w:r>
-            <w:proofErr w:type="spellEnd"/>
           </w:p>
         </w:tc>
         <w:tc>
@@ -1674,19 +1611,11 @@
               </w:rPr>
               <w:t xml:space="preserve">Creates a </w:t>
             </w:r>
-            <w:proofErr w:type="spellStart"/>
             <w:r>
               <w:rPr>
                 <w:color w:val="000000" w:themeColor="text1"/>
               </w:rPr>
-              <w:t>uni</w:t>
-            </w:r>
-            <w:proofErr w:type="spellEnd"/>
-            <w:r>
-              <w:rPr>
-                <w:color w:val="000000" w:themeColor="text1"/>
-              </w:rPr>
-              <w:t>-directional</w:t>
+              <w:t>uni-directional</w:t>
             </w:r>
             <w:r>
               <w:rPr>
@@ -1712,14 +1641,12 @@
                 <w:color w:val="000000" w:themeColor="text1"/>
               </w:rPr>
             </w:pPr>
-            <w:proofErr w:type="spellStart"/>
             <w:r>
               <w:rPr>
                 <w:color w:val="000000" w:themeColor="text1"/>
               </w:rPr>
               <w:t>MapBidi</w:t>
             </w:r>
-            <w:proofErr w:type="spellEnd"/>
           </w:p>
         </w:tc>
         <w:tc>
@@ -1802,14 +1729,12 @@
                 <w:color w:val="000000" w:themeColor="text1"/>
               </w:rPr>
             </w:pPr>
-            <w:proofErr w:type="spellStart"/>
             <w:r>
               <w:rPr>
                 <w:color w:val="000000" w:themeColor="text1"/>
               </w:rPr>
               <w:t>MapClear</w:t>
             </w:r>
-            <w:proofErr w:type="spellEnd"/>
           </w:p>
         </w:tc>
         <w:tc>
@@ -1856,14 +1781,12 @@
                 <w:color w:val="000000" w:themeColor="text1"/>
               </w:rPr>
             </w:pPr>
-            <w:proofErr w:type="spellStart"/>
             <w:r>
               <w:rPr>
                 <w:color w:val="000000" w:themeColor="text1"/>
               </w:rPr>
               <w:t>MapClearTo</w:t>
             </w:r>
-            <w:proofErr w:type="spellEnd"/>
           </w:p>
         </w:tc>
         <w:tc>
@@ -1886,19 +1809,11 @@
               </w:rPr>
               <w:t xml:space="preserve">Clears a </w:t>
             </w:r>
-            <w:proofErr w:type="spellStart"/>
             <w:r>
               <w:rPr>
                 <w:color w:val="000000" w:themeColor="text1"/>
               </w:rPr>
-              <w:t>uni</w:t>
-            </w:r>
-            <w:proofErr w:type="spellEnd"/>
-            <w:r>
-              <w:rPr>
-                <w:color w:val="000000" w:themeColor="text1"/>
-              </w:rPr>
-              <w:t>-directional</w:t>
+              <w:t>uni-directional</w:t>
             </w:r>
             <w:r>
               <w:rPr>
@@ -1937,17 +1852,18 @@
           <w:color w:val="000000" w:themeColor="text1"/>
         </w:rPr>
       </w:pPr>
-      <w:bookmarkStart w:id="14" w:name="_Toc454283561"/>
-      <w:bookmarkStart w:id="15" w:name="_Toc312676061"/>
-      <w:bookmarkStart w:id="16" w:name="_Toc333422510"/>
-      <w:bookmarkEnd w:id="12"/>
-      <w:r>
-        <w:rPr>
-          <w:color w:val="000000" w:themeColor="text1"/>
-        </w:rPr>
+      <w:bookmarkStart w:id="15" w:name="_Toc454283561"/>
+      <w:bookmarkStart w:id="16" w:name="_Toc312676061"/>
+      <w:bookmarkStart w:id="17" w:name="_Toc333422510"/>
+      <w:bookmarkEnd w:id="13"/>
+      <w:r>
+        <w:rPr>
+          <w:color w:val="000000" w:themeColor="text1"/>
+        </w:rPr>
+        <w:lastRenderedPageBreak/>
         <w:t>Functionality</w:t>
       </w:r>
-      <w:bookmarkEnd w:id="14"/>
+      <w:bookmarkEnd w:id="15"/>
     </w:p>
     <w:tbl>
       <w:tblPr>
@@ -2019,7 +1935,6 @@
                 <w:color w:val="000000" w:themeColor="text1"/>
               </w:rPr>
             </w:pPr>
-            <w:proofErr w:type="spellStart"/>
             <w:r>
               <w:rPr>
                 <w:color w:val="000000" w:themeColor="text1"/>
@@ -2038,7 +1953,6 @@
               </w:rPr>
               <w:t>port_mode</w:t>
             </w:r>
-            <w:proofErr w:type="spellEnd"/>
           </w:p>
         </w:tc>
         <w:tc>
@@ -2115,7 +2029,6 @@
                 <w:color w:val="000000" w:themeColor="text1"/>
               </w:rPr>
             </w:pPr>
-            <w:proofErr w:type="spellStart"/>
             <w:r>
               <w:rPr>
                 <w:color w:val="000000" w:themeColor="text1"/>
@@ -2134,7 +2047,6 @@
               </w:rPr>
               <w:t>custom_port_pairing</w:t>
             </w:r>
-            <w:proofErr w:type="spellEnd"/>
           </w:p>
         </w:tc>
         <w:tc>
@@ -2200,12 +2112,13 @@
           <w:color w:val="000000" w:themeColor="text1"/>
         </w:rPr>
       </w:pPr>
-      <w:bookmarkStart w:id="17" w:name="_Toc454283562"/>
+      <w:bookmarkStart w:id="18" w:name="_Toc454283562"/>
       <w:r>
         <w:rPr>
           <w:rFonts w:eastAsia="Times New Roman"/>
           <w:color w:val="000000" w:themeColor="text1"/>
         </w:rPr>
+        <w:lastRenderedPageBreak/>
         <w:t xml:space="preserve">Bug </w:t>
       </w:r>
       <w:r>
@@ -2221,144 +2134,6 @@
           <w:color w:val="000000" w:themeColor="text1"/>
         </w:rPr>
         <w:t>ixes</w:t>
-      </w:r>
-      <w:bookmarkEnd w:id="17"/>
-    </w:p>
-    <w:tbl>
-      <w:tblPr>
-        <w:tblStyle w:val="TestShell1"/>
-        <w:tblW w:w="8640" w:type="dxa"/>
-        <w:tblLook w:val="04A0" w:firstRow="1" w:lastRow="0" w:firstColumn="1" w:lastColumn="0" w:noHBand="0" w:noVBand="1"/>
-      </w:tblPr>
-      <w:tblGrid>
-        <w:gridCol w:w="2357"/>
-        <w:gridCol w:w="6283"/>
-      </w:tblGrid>
-      <w:tr>
-        <w:trPr>
-          <w:cnfStyle w:val="100000000000" w:firstRow="1" w:lastRow="0" w:firstColumn="0" w:lastColumn="0" w:oddVBand="0" w:evenVBand="0" w:oddHBand="0" w:evenHBand="0" w:firstRowFirstColumn="0" w:firstRowLastColumn="0" w:lastRowFirstColumn="0" w:lastRowLastColumn="0"/>
-        </w:trPr>
-        <w:tc>
-          <w:tcPr>
-            <w:tcW w:w="1364" w:type="pct"/>
-            <w:hideMark/>
-          </w:tcPr>
-          <w:p>
-            <w:pPr>
-              <w:pStyle w:val="tabletext0"/>
-              <w:rPr>
-                <w:color w:val="000000" w:themeColor="text1"/>
-              </w:rPr>
-            </w:pPr>
-            <w:r>
-              <w:rPr>
-                <w:color w:val="000000" w:themeColor="text1"/>
-              </w:rPr>
-              <w:t>Feature</w:t>
-            </w:r>
-          </w:p>
-        </w:tc>
-        <w:tc>
-          <w:tcPr>
-            <w:tcW w:w="3636" w:type="pct"/>
-            <w:hideMark/>
-          </w:tcPr>
-          <w:p>
-            <w:pPr>
-              <w:pStyle w:val="tabletext0"/>
-              <w:rPr>
-                <w:color w:val="000000" w:themeColor="text1"/>
-              </w:rPr>
-            </w:pPr>
-            <w:r>
-              <w:rPr>
-                <w:color w:val="000000" w:themeColor="text1"/>
-              </w:rPr>
-              <w:t>Description</w:t>
-            </w:r>
-          </w:p>
-        </w:tc>
-      </w:tr>
-      <w:tr>
-        <w:trPr>
-          <w:trHeight w:val="575"/>
-        </w:trPr>
-        <w:tc>
-          <w:tcPr>
-            <w:tcW w:w="1364" w:type="pct"/>
-          </w:tcPr>
-          <w:p>
-            <w:pPr>
-              <w:pStyle w:val="tabletext0"/>
-              <w:rPr>
-                <w:color w:val="000000" w:themeColor="text1"/>
-              </w:rPr>
-            </w:pPr>
-          </w:p>
-        </w:tc>
-        <w:tc>
-          <w:tcPr>
-            <w:tcW w:w="3636" w:type="pct"/>
-          </w:tcPr>
-          <w:p>
-            <w:pPr>
-              <w:pStyle w:val="tabletext0"/>
-              <w:tabs>
-                <w:tab w:val="left" w:pos="3435"/>
-              </w:tabs>
-              <w:rPr>
-                <w:color w:val="000000" w:themeColor="text1"/>
-              </w:rPr>
-            </w:pPr>
-          </w:p>
-        </w:tc>
-      </w:tr>
-    </w:tbl>
-    <w:p>
-      <w:pPr>
-        <w:pStyle w:val="nnormal"/>
-        <w:rPr>
-          <w:color w:val="000000" w:themeColor="text1"/>
-        </w:rPr>
-      </w:pPr>
-    </w:p>
-    <w:p>
-      <w:pPr>
-        <w:pStyle w:val="nnormal"/>
-        <w:rPr>
-          <w:color w:val="000000" w:themeColor="text1"/>
-        </w:rPr>
-      </w:pPr>
-    </w:p>
-    <w:p>
-      <w:pPr>
-        <w:pStyle w:val="nnormal"/>
-        <w:rPr>
-          <w:color w:val="000000" w:themeColor="text1"/>
-        </w:rPr>
-      </w:pPr>
-    </w:p>
-    <w:p>
-      <w:pPr>
-        <w:pStyle w:val="nnormal"/>
-        <w:rPr>
-          <w:color w:val="000000" w:themeColor="text1"/>
-        </w:rPr>
-      </w:pPr>
-    </w:p>
-    <w:p>
-      <w:pPr>
-        <w:pStyle w:val="Heading1"/>
-        <w:rPr>
-          <w:color w:val="000000" w:themeColor="text1"/>
-        </w:rPr>
-      </w:pPr>
-      <w:bookmarkStart w:id="18" w:name="_Toc454283563"/>
-      <w:r>
-        <w:rPr>
-          <w:color w:val="000000" w:themeColor="text1"/>
-        </w:rPr>
-        <w:t>Known issues</w:t>
       </w:r>
       <w:bookmarkEnd w:id="18"/>
     </w:p>
@@ -2432,6 +2207,145 @@
                 <w:color w:val="000000" w:themeColor="text1"/>
               </w:rPr>
             </w:pPr>
+          </w:p>
+        </w:tc>
+        <w:tc>
+          <w:tcPr>
+            <w:tcW w:w="3636" w:type="pct"/>
+          </w:tcPr>
+          <w:p>
+            <w:pPr>
+              <w:pStyle w:val="tabletext0"/>
+              <w:tabs>
+                <w:tab w:val="left" w:pos="3435"/>
+              </w:tabs>
+              <w:rPr>
+                <w:color w:val="000000" w:themeColor="text1"/>
+              </w:rPr>
+            </w:pPr>
+          </w:p>
+        </w:tc>
+      </w:tr>
+    </w:tbl>
+    <w:p>
+      <w:pPr>
+        <w:pStyle w:val="nnormal"/>
+        <w:rPr>
+          <w:color w:val="000000" w:themeColor="text1"/>
+        </w:rPr>
+      </w:pPr>
+    </w:p>
+    <w:p>
+      <w:pPr>
+        <w:pStyle w:val="nnormal"/>
+        <w:rPr>
+          <w:color w:val="000000" w:themeColor="text1"/>
+        </w:rPr>
+      </w:pPr>
+    </w:p>
+    <w:p>
+      <w:pPr>
+        <w:pStyle w:val="nnormal"/>
+        <w:rPr>
+          <w:color w:val="000000" w:themeColor="text1"/>
+        </w:rPr>
+      </w:pPr>
+    </w:p>
+    <w:p>
+      <w:pPr>
+        <w:pStyle w:val="nnormal"/>
+        <w:rPr>
+          <w:color w:val="000000" w:themeColor="text1"/>
+        </w:rPr>
+      </w:pPr>
+    </w:p>
+    <w:p>
+      <w:pPr>
+        <w:pStyle w:val="Heading1"/>
+        <w:rPr>
+          <w:color w:val="000000" w:themeColor="text1"/>
+        </w:rPr>
+      </w:pPr>
+      <w:bookmarkStart w:id="19" w:name="_Toc454283563"/>
+      <w:r>
+        <w:rPr>
+          <w:color w:val="000000" w:themeColor="text1"/>
+        </w:rPr>
+        <w:lastRenderedPageBreak/>
+        <w:t>Known issues</w:t>
+      </w:r>
+      <w:bookmarkEnd w:id="19"/>
+    </w:p>
+    <w:tbl>
+      <w:tblPr>
+        <w:tblStyle w:val="TestShell1"/>
+        <w:tblW w:w="8640" w:type="dxa"/>
+        <w:tblLook w:val="04A0" w:firstRow="1" w:lastRow="0" w:firstColumn="1" w:lastColumn="0" w:noHBand="0" w:noVBand="1"/>
+      </w:tblPr>
+      <w:tblGrid>
+        <w:gridCol w:w="2357"/>
+        <w:gridCol w:w="6283"/>
+      </w:tblGrid>
+      <w:tr>
+        <w:trPr>
+          <w:cnfStyle w:val="100000000000" w:firstRow="1" w:lastRow="0" w:firstColumn="0" w:lastColumn="0" w:oddVBand="0" w:evenVBand="0" w:oddHBand="0" w:evenHBand="0" w:firstRowFirstColumn="0" w:firstRowLastColumn="0" w:lastRowFirstColumn="0" w:lastRowLastColumn="0"/>
+        </w:trPr>
+        <w:tc>
+          <w:tcPr>
+            <w:tcW w:w="1364" w:type="pct"/>
+            <w:hideMark/>
+          </w:tcPr>
+          <w:p>
+            <w:pPr>
+              <w:pStyle w:val="tabletext0"/>
+              <w:rPr>
+                <w:color w:val="000000" w:themeColor="text1"/>
+              </w:rPr>
+            </w:pPr>
+            <w:r>
+              <w:rPr>
+                <w:color w:val="000000" w:themeColor="text1"/>
+              </w:rPr>
+              <w:t>Feature</w:t>
+            </w:r>
+          </w:p>
+        </w:tc>
+        <w:tc>
+          <w:tcPr>
+            <w:tcW w:w="3636" w:type="pct"/>
+            <w:hideMark/>
+          </w:tcPr>
+          <w:p>
+            <w:pPr>
+              <w:pStyle w:val="tabletext0"/>
+              <w:rPr>
+                <w:color w:val="000000" w:themeColor="text1"/>
+              </w:rPr>
+            </w:pPr>
+            <w:r>
+              <w:rPr>
+                <w:color w:val="000000" w:themeColor="text1"/>
+              </w:rPr>
+              <w:t>Description</w:t>
+            </w:r>
+          </w:p>
+        </w:tc>
+      </w:tr>
+      <w:tr>
+        <w:trPr>
+          <w:trHeight w:val="575"/>
+        </w:trPr>
+        <w:tc>
+          <w:tcPr>
+            <w:tcW w:w="1364" w:type="pct"/>
+          </w:tcPr>
+          <w:p>
+            <w:pPr>
+              <w:pStyle w:val="tabletext0"/>
+              <w:rPr>
+                <w:color w:val="000000" w:themeColor="text1"/>
+              </w:rPr>
+            </w:pPr>
             <w:r>
               <w:rPr>
                 <w:color w:val="000000" w:themeColor="text1"/>
@@ -2472,8 +2386,6 @@
               </w:rPr>
               <w:t>driver</w:t>
             </w:r>
-            <w:bookmarkStart w:id="19" w:name="_GoBack"/>
-            <w:bookmarkEnd w:id="19"/>
             <w:r>
               <w:rPr>
                 <w:color w:val="000000" w:themeColor="text1"/>
@@ -2495,21 +2407,7 @@
               <w:rPr>
                 <w:color w:val="000000" w:themeColor="text1"/>
               </w:rPr>
-              <w:t xml:space="preserve">This issue is resolved in </w:t>
-            </w:r>
-            <w:proofErr w:type="spellStart"/>
-            <w:r>
-              <w:rPr>
-                <w:color w:val="000000" w:themeColor="text1"/>
-              </w:rPr>
-              <w:t>CloudShell</w:t>
-            </w:r>
-            <w:proofErr w:type="spellEnd"/>
-            <w:r>
-              <w:rPr>
-                <w:color w:val="000000" w:themeColor="text1"/>
-              </w:rPr>
-              <w:t xml:space="preserve"> 7.0 patch 1 and above.</w:t>
+              <w:t>This issue is resolved in CloudShell 7.0 patch 1 and above.</w:t>
             </w:r>
           </w:p>
         </w:tc>
@@ -2533,8 +2431,8 @@
       </w:pPr>
       <w:bookmarkStart w:id="20" w:name="_Toc454283564"/>
       <w:bookmarkEnd w:id="5"/>
-      <w:bookmarkEnd w:id="15"/>
       <w:bookmarkEnd w:id="16"/>
+      <w:bookmarkEnd w:id="17"/>
       <w:r>
         <w:rPr>
           <w:color w:val="000000" w:themeColor="text1"/>
@@ -2556,23 +2454,7 @@
           <w:rFonts w:eastAsia="PMingLiU"/>
           <w:color w:val="000000" w:themeColor="text1"/>
         </w:rPr>
-        <w:t xml:space="preserve">Information in this document is subject to change without notice. Without limiting the rights under copyright, no part of this document may be reproduced, stored in or introduced into a retrieval system, or transmitted in any form or by any means (electronic, mechanical, photocopying, recording, or otherwise), or for any purpose, without the express written permission of </w:t>
-      </w:r>
-      <w:proofErr w:type="spellStart"/>
-      <w:r>
-        <w:rPr>
-          <w:rFonts w:eastAsia="PMingLiU"/>
-          <w:color w:val="000000" w:themeColor="text1"/>
-        </w:rPr>
-        <w:t>QualiSystems</w:t>
-      </w:r>
-      <w:proofErr w:type="spellEnd"/>
-      <w:r>
-        <w:rPr>
-          <w:rFonts w:eastAsia="PMingLiU"/>
-          <w:color w:val="000000" w:themeColor="text1"/>
-        </w:rPr>
-        <w:t xml:space="preserve"> Ltd.</w:t>
+        <w:t>Information in this document is subject to change without notice. Without limiting the rights under copyright, no part of this document may be reproduced, stored in or introduced into a retrieval system, or transmitted in any form or by any means (electronic, mechanical, photocopying, recording, or otherwise), or for any purpose, without the express written permission of QualiSystems Ltd.</w:t>
       </w:r>
     </w:p>
     <w:p>
@@ -2583,37 +2465,12 @@
           <w:color w:val="000000" w:themeColor="text1"/>
         </w:rPr>
       </w:pPr>
-      <w:proofErr w:type="spellStart"/>
       <w:r>
         <w:rPr>
           <w:rFonts w:eastAsia="PMingLiU"/>
           <w:color w:val="000000" w:themeColor="text1"/>
         </w:rPr>
-        <w:t>QualiSystems</w:t>
-      </w:r>
-      <w:proofErr w:type="spellEnd"/>
-      <w:r>
-        <w:rPr>
-          <w:rFonts w:eastAsia="PMingLiU"/>
-          <w:color w:val="000000" w:themeColor="text1"/>
-        </w:rPr>
-        <w:t xml:space="preserve"> may have patents, patent applications, trademarks, copyrights, or other intellectual property rights covering subject matter in this document. Except if expressly provided in any written license agreement from </w:t>
-      </w:r>
-      <w:proofErr w:type="spellStart"/>
-      <w:r>
-        <w:rPr>
-          <w:rFonts w:eastAsia="PMingLiU"/>
-          <w:color w:val="000000" w:themeColor="text1"/>
-        </w:rPr>
-        <w:t>QualiSystems</w:t>
-      </w:r>
-      <w:proofErr w:type="spellEnd"/>
-      <w:r>
-        <w:rPr>
-          <w:rFonts w:eastAsia="PMingLiU"/>
-          <w:color w:val="000000" w:themeColor="text1"/>
-        </w:rPr>
-        <w:t>, the furnishing of this document does not give you any license to these patents, trademarks, copyrights, or other intellectual property.</w:t>
+        <w:t>QualiSystems may have patents, patent applications, trademarks, copyrights, or other intellectual property rights covering subject matter in this document. Except if expressly provided in any written license agreement from QualiSystems, the furnishing of this document does not give you any license to these patents, trademarks, copyrights, or other intellectual property.</w:t>
       </w:r>
     </w:p>
     <w:p>
@@ -2624,23 +2481,27 @@
           <w:color w:val="000000" w:themeColor="text1"/>
         </w:rPr>
       </w:pPr>
-      <w:proofErr w:type="spellStart"/>
       <w:r>
         <w:rPr>
           <w:rFonts w:eastAsia="PMingLiU"/>
           <w:color w:val="000000" w:themeColor="text1"/>
         </w:rPr>
-        <w:t>QualiSystems</w:t>
-      </w:r>
-      <w:proofErr w:type="spellEnd"/>
+        <w:t xml:space="preserve">QualiSystems, </w:t>
+      </w:r>
       <w:r>
         <w:rPr>
           <w:rFonts w:eastAsia="PMingLiU"/>
           <w:color w:val="000000" w:themeColor="text1"/>
         </w:rPr>
+        <w:t>CloudShell</w:t>
+      </w:r>
+      <w:r>
+        <w:rPr>
+          <w:rFonts w:eastAsia="PMingLiU"/>
+          <w:color w:val="000000" w:themeColor="text1"/>
+        </w:rPr>
         <w:t xml:space="preserve">, </w:t>
       </w:r>
-      <w:proofErr w:type="spellStart"/>
       <w:r>
         <w:rPr>
           <w:rFonts w:eastAsia="PMingLiU"/>
@@ -2648,15 +2509,13 @@
         </w:rPr>
         <w:t>CloudShell</w:t>
       </w:r>
-      <w:proofErr w:type="spellEnd"/>
       <w:r>
         <w:rPr>
           <w:rFonts w:eastAsia="PMingLiU"/>
           <w:color w:val="000000" w:themeColor="text1"/>
         </w:rPr>
-        <w:t xml:space="preserve">, </w:t>
-      </w:r>
-      <w:proofErr w:type="spellStart"/>
+        <w:t xml:space="preserve"> Builder, </w:t>
+      </w:r>
       <w:r>
         <w:rPr>
           <w:rFonts w:eastAsia="PMingLiU"/>
@@ -2664,15 +2523,13 @@
         </w:rPr>
         <w:t>CloudShell</w:t>
       </w:r>
-      <w:proofErr w:type="spellEnd"/>
       <w:r>
         <w:rPr>
           <w:rFonts w:eastAsia="PMingLiU"/>
           <w:color w:val="000000" w:themeColor="text1"/>
         </w:rPr>
-        <w:t xml:space="preserve"> Builder, </w:t>
-      </w:r>
-      <w:proofErr w:type="spellStart"/>
+        <w:t xml:space="preserve"> Runner, </w:t>
+      </w:r>
       <w:r>
         <w:rPr>
           <w:rFonts w:eastAsia="PMingLiU"/>
@@ -2680,15 +2537,13 @@
         </w:rPr>
         <w:t>CloudShell</w:t>
       </w:r>
-      <w:proofErr w:type="spellEnd"/>
       <w:r>
         <w:rPr>
           <w:rFonts w:eastAsia="PMingLiU"/>
           <w:color w:val="000000" w:themeColor="text1"/>
         </w:rPr>
-        <w:t xml:space="preserve"> Runner, </w:t>
-      </w:r>
-      <w:proofErr w:type="spellStart"/>
+        <w:t xml:space="preserve"> Studio, </w:t>
+      </w:r>
       <w:r>
         <w:rPr>
           <w:rFonts w:eastAsia="PMingLiU"/>
@@ -2696,15 +2551,13 @@
         </w:rPr>
         <w:t>CloudShell</w:t>
       </w:r>
-      <w:proofErr w:type="spellEnd"/>
       <w:r>
         <w:rPr>
           <w:rFonts w:eastAsia="PMingLiU"/>
           <w:color w:val="000000" w:themeColor="text1"/>
         </w:rPr>
-        <w:t xml:space="preserve"> Studio, </w:t>
-      </w:r>
-      <w:proofErr w:type="spellStart"/>
+        <w:t xml:space="preserve"> Studio Runner, </w:t>
+      </w:r>
       <w:r>
         <w:rPr>
           <w:rFonts w:eastAsia="PMingLiU"/>
@@ -2712,15 +2565,13 @@
         </w:rPr>
         <w:t>CloudShell</w:t>
       </w:r>
-      <w:proofErr w:type="spellEnd"/>
       <w:r>
         <w:rPr>
           <w:rFonts w:eastAsia="PMingLiU"/>
           <w:color w:val="000000" w:themeColor="text1"/>
         </w:rPr>
-        <w:t xml:space="preserve"> Studio Runner, </w:t>
-      </w:r>
-      <w:proofErr w:type="spellStart"/>
+        <w:t xml:space="preserve"> Foundation, </w:t>
+      </w:r>
       <w:r>
         <w:rPr>
           <w:rFonts w:eastAsia="PMingLiU"/>
@@ -2728,15 +2579,13 @@
         </w:rPr>
         <w:t>CloudShell</w:t>
       </w:r>
-      <w:proofErr w:type="spellEnd"/>
       <w:r>
         <w:rPr>
           <w:rFonts w:eastAsia="PMingLiU"/>
           <w:color w:val="000000" w:themeColor="text1"/>
         </w:rPr>
-        <w:t xml:space="preserve"> Foundation, </w:t>
-      </w:r>
-      <w:proofErr w:type="spellStart"/>
+        <w:t xml:space="preserve"> Controller, </w:t>
+      </w:r>
       <w:r>
         <w:rPr>
           <w:rFonts w:eastAsia="PMingLiU"/>
@@ -2744,15 +2593,13 @@
         </w:rPr>
         <w:t>CloudShell</w:t>
       </w:r>
-      <w:proofErr w:type="spellEnd"/>
       <w:r>
         <w:rPr>
           <w:rFonts w:eastAsia="PMingLiU"/>
           <w:color w:val="000000" w:themeColor="text1"/>
         </w:rPr>
-        <w:t xml:space="preserve"> Controller, </w:t>
-      </w:r>
-      <w:proofErr w:type="spellStart"/>
+        <w:t xml:space="preserve"> InSight, </w:t>
+      </w:r>
       <w:r>
         <w:rPr>
           <w:rFonts w:eastAsia="PMingLiU"/>
@@ -2760,31 +2607,27 @@
         </w:rPr>
         <w:t>CloudShell</w:t>
       </w:r>
-      <w:proofErr w:type="spellEnd"/>
       <w:r>
         <w:rPr>
           <w:rFonts w:eastAsia="PMingLiU"/>
           <w:color w:val="000000" w:themeColor="text1"/>
         </w:rPr>
-        <w:t xml:space="preserve"> </w:t>
-      </w:r>
-      <w:proofErr w:type="spellStart"/>
+        <w:t xml:space="preserve"> InSight Portal, </w:t>
+      </w:r>
       <w:r>
         <w:rPr>
           <w:rFonts w:eastAsia="PMingLiU"/>
           <w:color w:val="000000" w:themeColor="text1"/>
         </w:rPr>
-        <w:t>InSight</w:t>
-      </w:r>
-      <w:proofErr w:type="spellEnd"/>
+        <w:t>CloudShell</w:t>
+      </w:r>
       <w:r>
         <w:rPr>
           <w:rFonts w:eastAsia="PMingLiU"/>
           <w:color w:val="000000" w:themeColor="text1"/>
         </w:rPr>
-        <w:t xml:space="preserve">, </w:t>
-      </w:r>
-      <w:proofErr w:type="spellStart"/>
+        <w:t xml:space="preserve"> InSight Tools, the QualiSystems logo, the </w:t>
+      </w:r>
       <w:r>
         <w:rPr>
           <w:rFonts w:eastAsia="PMingLiU"/>
@@ -2792,141 +2635,12 @@
         </w:rPr>
         <w:t>CloudShell</w:t>
       </w:r>
-      <w:proofErr w:type="spellEnd"/>
       <w:r>
         <w:rPr>
           <w:rFonts w:eastAsia="PMingLiU"/>
           <w:color w:val="000000" w:themeColor="text1"/>
         </w:rPr>
-        <w:t xml:space="preserve"> </w:t>
-      </w:r>
-      <w:proofErr w:type="spellStart"/>
-      <w:r>
-        <w:rPr>
-          <w:rFonts w:eastAsia="PMingLiU"/>
-          <w:color w:val="000000" w:themeColor="text1"/>
-        </w:rPr>
-        <w:t>InSight</w:t>
-      </w:r>
-      <w:proofErr w:type="spellEnd"/>
-      <w:r>
-        <w:rPr>
-          <w:rFonts w:eastAsia="PMingLiU"/>
-          <w:color w:val="000000" w:themeColor="text1"/>
-        </w:rPr>
-        <w:t xml:space="preserve"> Portal, </w:t>
-      </w:r>
-      <w:proofErr w:type="spellStart"/>
-      <w:r>
-        <w:rPr>
-          <w:rFonts w:eastAsia="PMingLiU"/>
-          <w:color w:val="000000" w:themeColor="text1"/>
-        </w:rPr>
-        <w:t>CloudShell</w:t>
-      </w:r>
-      <w:proofErr w:type="spellEnd"/>
-      <w:r>
-        <w:rPr>
-          <w:rFonts w:eastAsia="PMingLiU"/>
-          <w:color w:val="000000" w:themeColor="text1"/>
-        </w:rPr>
-        <w:t xml:space="preserve"> </w:t>
-      </w:r>
-      <w:proofErr w:type="spellStart"/>
-      <w:r>
-        <w:rPr>
-          <w:rFonts w:eastAsia="PMingLiU"/>
-          <w:color w:val="000000" w:themeColor="text1"/>
-        </w:rPr>
-        <w:t>InSight</w:t>
-      </w:r>
-      <w:proofErr w:type="spellEnd"/>
-      <w:r>
-        <w:rPr>
-          <w:rFonts w:eastAsia="PMingLiU"/>
-          <w:color w:val="000000" w:themeColor="text1"/>
-        </w:rPr>
-        <w:t xml:space="preserve"> Tools, the </w:t>
-      </w:r>
-      <w:proofErr w:type="spellStart"/>
-      <w:r>
-        <w:rPr>
-          <w:rFonts w:eastAsia="PMingLiU"/>
-          <w:color w:val="000000" w:themeColor="text1"/>
-        </w:rPr>
-        <w:t>QualiSystems</w:t>
-      </w:r>
-      <w:proofErr w:type="spellEnd"/>
-      <w:r>
-        <w:rPr>
-          <w:rFonts w:eastAsia="PMingLiU"/>
-          <w:color w:val="000000" w:themeColor="text1"/>
-        </w:rPr>
-        <w:t xml:space="preserve"> logo, the </w:t>
-      </w:r>
-      <w:proofErr w:type="spellStart"/>
-      <w:r>
-        <w:rPr>
-          <w:rFonts w:eastAsia="PMingLiU"/>
-          <w:color w:val="000000" w:themeColor="text1"/>
-        </w:rPr>
-        <w:t>CloudShell</w:t>
-      </w:r>
-      <w:proofErr w:type="spellEnd"/>
-      <w:r>
-        <w:rPr>
-          <w:rFonts w:eastAsia="PMingLiU"/>
-          <w:color w:val="000000" w:themeColor="text1"/>
-        </w:rPr>
-        <w:t xml:space="preserve"> logo and all other </w:t>
-      </w:r>
-      <w:proofErr w:type="spellStart"/>
-      <w:r>
-        <w:rPr>
-          <w:rFonts w:eastAsia="PMingLiU"/>
-          <w:color w:val="000000" w:themeColor="text1"/>
-        </w:rPr>
-        <w:t>QualiSystems</w:t>
-      </w:r>
-      <w:proofErr w:type="spellEnd"/>
-      <w:r>
-        <w:rPr>
-          <w:rFonts w:eastAsia="PMingLiU"/>
-          <w:color w:val="000000" w:themeColor="text1"/>
-        </w:rPr>
-        <w:t xml:space="preserve"> product names and logos are trademarks or registered trademarks of </w:t>
-      </w:r>
-      <w:proofErr w:type="spellStart"/>
-      <w:r>
-        <w:rPr>
-          <w:rFonts w:eastAsia="PMingLiU"/>
-          <w:color w:val="000000" w:themeColor="text1"/>
-        </w:rPr>
-        <w:t>QualiSystems</w:t>
-      </w:r>
-      <w:proofErr w:type="spellEnd"/>
-      <w:r>
-        <w:rPr>
-          <w:rFonts w:eastAsia="PMingLiU"/>
-          <w:color w:val="000000" w:themeColor="text1"/>
-        </w:rPr>
-        <w:t xml:space="preserve"> Ltd. The absence of a trademark from this list does not constitute a waiver of </w:t>
-      </w:r>
-      <w:proofErr w:type="spellStart"/>
-      <w:r>
-        <w:rPr>
-          <w:rFonts w:eastAsia="PMingLiU"/>
-          <w:color w:val="000000" w:themeColor="text1"/>
-        </w:rPr>
-        <w:t>QualiSystems</w:t>
-      </w:r>
-      <w:proofErr w:type="spellEnd"/>
-      <w:r>
-        <w:rPr>
-          <w:rFonts w:eastAsia="PMingLiU"/>
-          <w:color w:val="000000" w:themeColor="text1"/>
-        </w:rPr>
-        <w:t xml:space="preserve"> intellectual property rights concerning that trademark. </w:t>
+        <w:t xml:space="preserve"> logo and all other QualiSystems product names and logos are trademarks or registered trademarks of QualiSystems Ltd. The absence of a trademark from this list does not constitute a waiver of QualiSystems intellectual property rights concerning that trademark. </w:t>
       </w:r>
     </w:p>
     <w:p>
@@ -2968,21 +2682,7 @@
         <w:rPr>
           <w:color w:val="000000" w:themeColor="text1"/>
         </w:rPr>
-        <w:t xml:space="preserve"> </w:t>
-      </w:r>
-      <w:proofErr w:type="spellStart"/>
-      <w:r>
-        <w:rPr>
-          <w:color w:val="000000" w:themeColor="text1"/>
-        </w:rPr>
-        <w:t>QualiSystems</w:t>
-      </w:r>
-      <w:proofErr w:type="spellEnd"/>
-      <w:r>
-        <w:rPr>
-          <w:color w:val="000000" w:themeColor="text1"/>
-        </w:rPr>
-        <w:t xml:space="preserve"> Ltd. All rights reserved.</w:t>
+        <w:t xml:space="preserve"> QualiSystems Ltd. All rights reserved.</w:t>
       </w:r>
     </w:p>
     <w:p>
@@ -3060,26 +2760,11 @@
       </w:rPr>
       <w:tab/>
     </w:r>
-    <w:r>
-      <w:fldChar w:fldCharType="begin"/>
-    </w:r>
-    <w:r>
-      <w:instrText xml:space="preserve"> SUBJECT   \* MERGEFORMAT </w:instrText>
-    </w:r>
-    <w:r>
-      <w:fldChar w:fldCharType="separate"/>
-    </w:r>
-    <w:proofErr w:type="spellStart"/>
-    <w:r>
-      <w:t>GlimmerGlass</w:t>
-    </w:r>
-    <w:proofErr w:type="spellEnd"/>
-    <w:r>
-      <w:t xml:space="preserve"> L1 Shell</w:t>
-    </w:r>
-    <w:r>
-      <w:fldChar w:fldCharType="end"/>
-    </w:r>
+    <w:fldSimple w:instr=" SUBJECT   \* MERGEFORMAT ">
+      <w:r>
+        <w:t>GlimmerGlass L1 Shell</w:t>
+      </w:r>
+    </w:fldSimple>
   </w:p>
 </w:ftr>
 </file>
@@ -3143,13 +2828,8 @@
     <w:pPr>
       <w:pStyle w:val="Footer"/>
     </w:pPr>
-    <w:proofErr w:type="spellStart"/>
     <w:r>
-      <w:t>CloudShell</w:t>
-    </w:r>
-    <w:proofErr w:type="spellEnd"/>
-    <w:r>
-      <w:t xml:space="preserve"> </w:t>
+      <w:t xml:space="preserve">CloudShell </w:t>
     </w:r>
     <w:r>
       <w:t>Glimmerglass</w:t>
@@ -3173,7 +2853,7 @@
       <w:rPr>
         <w:noProof/>
       </w:rPr>
-      <w:t>8</w:t>
+      <w:t>3</w:t>
     </w:r>
     <w:r>
       <w:fldChar w:fldCharType="end"/>
@@ -3210,50 +2890,22 @@
         <w:bottom w:val="single" w:sz="4" w:space="4" w:color="auto"/>
       </w:pBdr>
     </w:pPr>
-    <w:r>
-      <w:fldChar w:fldCharType="begin"/>
-    </w:r>
-    <w:r>
-      <w:instrText xml:space="preserve"> STYLEREF  "Heading 1"  \* MERGEFORMAT </w:instrText>
-    </w:r>
-    <w:r>
-      <w:fldChar w:fldCharType="separate"/>
-    </w:r>
-    <w:r>
-      <w:rPr>
-        <w:noProof/>
-      </w:rPr>
-      <w:t>Known issues</w:t>
-    </w:r>
-    <w:r>
-      <w:rPr>
-        <w:noProof/>
-      </w:rPr>
-      <w:fldChar w:fldCharType="end"/>
-    </w:r>
+    <w:fldSimple w:instr=" STYLEREF  &quot;Heading 1&quot;  \* MERGEFORMAT ">
+      <w:r>
+        <w:rPr>
+          <w:noProof/>
+        </w:rPr>
+        <w:t>Overview</w:t>
+      </w:r>
+    </w:fldSimple>
     <w:r>
       <w:tab/>
     </w:r>
-    <w:r>
-      <w:fldChar w:fldCharType="begin"/>
-    </w:r>
-    <w:r>
-      <w:instrText xml:space="preserve"> SUBJECT  "GlimmerGlass L1 Shell"  \* MERGEFORMAT </w:instrText>
-    </w:r>
-    <w:r>
-      <w:fldChar w:fldCharType="separate"/>
-    </w:r>
-    <w:proofErr w:type="spellStart"/>
-    <w:r>
-      <w:t>GlimmerGlass</w:t>
-    </w:r>
-    <w:proofErr w:type="spellEnd"/>
-    <w:r>
-      <w:t xml:space="preserve"> L1 Shell</w:t>
-    </w:r>
-    <w:r>
-      <w:fldChar w:fldCharType="end"/>
-    </w:r>
+    <w:fldSimple w:instr=" SUBJECT  &quot;GlimmerGlass L1 Shell&quot;  \* MERGEFORMAT ">
+      <w:r>
+        <w:t>GlimmerGlass L1 Shell</w:t>
+      </w:r>
+    </w:fldSimple>
   </w:p>
 </w:hdr>
 </file>
@@ -5607,7 +5259,7 @@
   <w:style w:type="paragraph" w:default="1" w:styleId="Normal">
     <w:name w:val="Normal"/>
     <w:qFormat/>
-    <w:rsid w:val="00521466"/>
+    <w:rsid w:val="00A8333C"/>
     <w:pPr>
       <w:spacing w:after="160" w:line="259" w:lineRule="auto"/>
     </w:pPr>
@@ -5615,6 +5267,7 @@
       <w:rFonts w:asciiTheme="minorHAnsi" w:eastAsiaTheme="minorHAnsi" w:hAnsiTheme="minorHAnsi" w:cstheme="minorBidi"/>
       <w:sz w:val="22"/>
       <w:szCs w:val="22"/>
+      <w:lang w:bidi="ar-SA"/>
     </w:rPr>
   </w:style>
   <w:style w:type="paragraph" w:styleId="Heading1">
@@ -5775,7 +5428,7 @@
     <w:uiPriority w:val="1"/>
     <w:semiHidden/>
     <w:unhideWhenUsed/>
-    <w:rsid w:val="00521466"/>
+    <w:rsid w:val="00A8333C"/>
   </w:style>
   <w:style w:type="table" w:default="1" w:styleId="TableNormal">
     <w:name w:val="Normal Table"/>
@@ -5797,7 +5450,7 @@
     <w:uiPriority w:val="99"/>
     <w:semiHidden/>
     <w:unhideWhenUsed/>
-    <w:rsid w:val="00521466"/>
+    <w:rsid w:val="00A8333C"/>
   </w:style>
   <w:style w:type="character" w:customStyle="1" w:styleId="Heading1Char">
     <w:name w:val="Heading 1 Char"/>
@@ -9580,7 +9233,7 @@
 </file>
 
 <file path=customXml/itemProps3.xml><?xml version="1.0" encoding="utf-8"?>
-<ds:datastoreItem xmlns:ds="http://schemas.openxmlformats.org/officeDocument/2006/customXml" ds:itemID="{5431642C-83A1-4B67-87E9-83DE87023F41}">
+<ds:datastoreItem xmlns:ds="http://schemas.openxmlformats.org/officeDocument/2006/customXml" ds:itemID="{08D67B0B-26C3-4D6D-8C8C-A1720B0D5FCC}">
   <ds:schemaRefs>
     <ds:schemaRef ds:uri="http://schemas.openxmlformats.org/officeDocument/2006/bibliography"/>
   </ds:schemaRefs>

</xml_diff>